<commit_message>
change name into index
</commit_message>
<xml_diff>
--- a/Docs_utiles/Compte rendu de réunion 01-05-24.docx
+++ b/Docs_utiles/Compte rendu de réunion 01-05-24.docx
@@ -114,7 +114,13 @@
         </w:numPr>
       </w:pPr>
       <w:r>
-        <w:t xml:space="preserve">Il est difficile d’établir des réunions car nous avons pas tous les mêmes disponibilités </w:t>
+        <w:t xml:space="preserve">Il est difficile d’établir des réunions car </w:t>
+      </w:r>
+      <w:r>
+        <w:t>nous n’avons pas</w:t>
+      </w:r>
+      <w:r>
+        <w:t xml:space="preserve"> tous les mêmes disponibilités </w:t>
       </w:r>
     </w:p>
     <w:p>

</xml_diff>